<commit_message>
MCQ exam 1.1 updated
</commit_message>
<xml_diff>
--- a/JavaScript/JavaScript_MCQ/Exam1.1_JavaScript_A.docx
+++ b/JavaScript/JavaScript_MCQ/Exam1.1_JavaScript_A.docx
@@ -1,6 +1,6 @@
 
 <file path=word/document.xml><?xml version="1.0" encoding="utf-8"?>
-<w:document xmlns:wpc="http://schemas.microsoft.com/office/word/2010/wordprocessingCanvas" xmlns:cx="http://schemas.microsoft.com/office/drawing/2014/chartex" xmlns:cx1="http://schemas.microsoft.com/office/drawing/2015/9/8/chartex" xmlns:cx2="http://schemas.microsoft.com/office/drawing/2015/10/21/chartex" xmlns:cx3="http://schemas.microsoft.com/office/drawing/2016/5/9/chartex" xmlns:cx4="http://schemas.microsoft.com/office/drawing/2016/5/10/chartex" xmlns:cx5="http://schemas.microsoft.com/office/drawing/2016/5/11/chartex" xmlns:cx6="http://schemas.microsoft.com/office/drawing/2016/5/12/chartex" xmlns:cx7="http://schemas.microsoft.com/office/drawing/2016/5/13/chartex" xmlns:cx8="http://schemas.microsoft.com/office/drawing/2016/5/14/chartex" xmlns:mc="http://schemas.openxmlformats.org/markup-compatibility/2006" xmlns:aink="http://schemas.microsoft.com/office/drawing/2016/ink" xmlns:am3d="http://schemas.microsoft.com/office/drawing/2017/model3d" xmlns:o="urn:schemas-microsoft-com:office:office" xmlns:r="http://schemas.openxmlformats.org/officeDocument/2006/relationships" xmlns:m="http://schemas.openxmlformats.org/officeDocument/2006/math" xmlns:v="urn:schemas-microsoft-com:vml" xmlns:wp14="http://schemas.microsoft.com/office/word/2010/wordprocessingDrawing" xmlns:wp="http://schemas.openxmlformats.org/drawingml/2006/wordprocessingDrawing" xmlns:w10="urn:schemas-microsoft-com:office:word" xmlns:w="http://schemas.openxmlformats.org/wordprocessingml/2006/main" xmlns:w14="http://schemas.microsoft.com/office/word/2010/wordml" xmlns:w15="http://schemas.microsoft.com/office/word/2012/wordml" xmlns:w16cex="http://schemas.microsoft.com/office/word/2018/wordml/cex" xmlns:w16cid="http://schemas.microsoft.com/office/word/2016/wordml/cid" xmlns:w16="http://schemas.microsoft.com/office/word/2018/wordml" xmlns:w16sdtdh="http://schemas.microsoft.com/office/word/2020/wordml/sdtdatahash" xmlns:w16se="http://schemas.microsoft.com/office/word/2015/wordml/symex" xmlns:wpg="http://schemas.microsoft.com/office/word/2010/wordprocessingGroup" xmlns:wpi="http://schemas.microsoft.com/office/word/2010/wordprocessingInk" xmlns:wne="http://schemas.microsoft.com/office/word/2006/wordml" xmlns:wps="http://schemas.microsoft.com/office/word/2010/wordprocessingShape" mc:Ignorable="w14 w15 w16se w16cid w16 w16cex w16sdtdh wp14">
+<w:document xmlns:wpc="http://schemas.microsoft.com/office/word/2010/wordprocessingCanvas" xmlns:cx="http://schemas.microsoft.com/office/drawing/2014/chartex" xmlns:cx1="http://schemas.microsoft.com/office/drawing/2015/9/8/chartex" xmlns:cx2="http://schemas.microsoft.com/office/drawing/2015/10/21/chartex" xmlns:cx3="http://schemas.microsoft.com/office/drawing/2016/5/9/chartex" xmlns:cx4="http://schemas.microsoft.com/office/drawing/2016/5/10/chartex" xmlns:cx5="http://schemas.microsoft.com/office/drawing/2016/5/11/chartex" xmlns:cx6="http://schemas.microsoft.com/office/drawing/2016/5/12/chartex" xmlns:cx7="http://schemas.microsoft.com/office/drawing/2016/5/13/chartex" xmlns:cx8="http://schemas.microsoft.com/office/drawing/2016/5/14/chartex" xmlns:mc="http://schemas.openxmlformats.org/markup-compatibility/2006" xmlns:aink="http://schemas.microsoft.com/office/drawing/2016/ink" xmlns:am3d="http://schemas.microsoft.com/office/drawing/2017/model3d" xmlns:o="urn:schemas-microsoft-com:office:office" xmlns:oel="http://schemas.microsoft.com/office/2019/extlst" xmlns:r="http://schemas.openxmlformats.org/officeDocument/2006/relationships" xmlns:m="http://schemas.openxmlformats.org/officeDocument/2006/math" xmlns:v="urn:schemas-microsoft-com:vml" xmlns:wp14="http://schemas.microsoft.com/office/word/2010/wordprocessingDrawing" xmlns:wp="http://schemas.openxmlformats.org/drawingml/2006/wordprocessingDrawing" xmlns:w10="urn:schemas-microsoft-com:office:word" xmlns:w="http://schemas.openxmlformats.org/wordprocessingml/2006/main" xmlns:w14="http://schemas.microsoft.com/office/word/2010/wordml" xmlns:w15="http://schemas.microsoft.com/office/word/2012/wordml" xmlns:w16cex="http://schemas.microsoft.com/office/word/2018/wordml/cex" xmlns:w16cid="http://schemas.microsoft.com/office/word/2016/wordml/cid" xmlns:w16="http://schemas.microsoft.com/office/word/2018/wordml" xmlns:w16sdtdh="http://schemas.microsoft.com/office/word/2020/wordml/sdtdatahash" xmlns:w16se="http://schemas.microsoft.com/office/word/2015/wordml/symex" xmlns:wpg="http://schemas.microsoft.com/office/word/2010/wordprocessingGroup" xmlns:wpi="http://schemas.microsoft.com/office/word/2010/wordprocessingInk" xmlns:wne="http://schemas.microsoft.com/office/word/2006/wordml" xmlns:wps="http://schemas.microsoft.com/office/word/2010/wordprocessingShape" mc:Ignorable="w14 w15 w16se w16cid w16 w16cex w16sdtdh wp14">
   <w:body>
     <w:p>
       <w:pPr>
@@ -96,7 +96,7 @@
           <w:i/>
           <w:color w:val="000081"/>
         </w:rPr>
-        <w:t>-A/4</w:t>
+        <w:t>-A/</w:t>
       </w:r>
       <w:r>
         <w:rPr>
@@ -104,7 +104,7 @@
           <w:i/>
           <w:color w:val="000081"/>
         </w:rPr>
-        <w:t>7</w:t>
+        <w:t>51</w:t>
       </w:r>
       <w:r>
         <w:rPr>
@@ -4798,20 +4798,7 @@
         <w:jc w:val="center"/>
       </w:pPr>
     </w:p>
-    <w:p>
-      <w:pPr>
-        <w:pStyle w:val="ListParagraph"/>
-        <w:spacing w:after="0" w:line="240" w:lineRule="auto"/>
-        <w:rPr>
-          <w:b/>
-        </w:rPr>
-      </w:pPr>
-    </w:p>
-    <w:p>
-      <w:pPr>
-        <w:jc w:val="center"/>
-      </w:pPr>
-    </w:p>
+    <w:p/>
     <w:sectPr>
       <w:footerReference w:type="default" r:id="rId7"/>
       <w:pgSz w:w="11906" w:h="16838" w:code="9"/>
@@ -4824,7 +4811,7 @@
 </file>
 
 <file path=word/endnotes.xml><?xml version="1.0" encoding="utf-8"?>
-<w:endnotes xmlns:wpc="http://schemas.microsoft.com/office/word/2010/wordprocessingCanvas" xmlns:cx="http://schemas.microsoft.com/office/drawing/2014/chartex" xmlns:cx1="http://schemas.microsoft.com/office/drawing/2015/9/8/chartex" xmlns:cx2="http://schemas.microsoft.com/office/drawing/2015/10/21/chartex" xmlns:cx3="http://schemas.microsoft.com/office/drawing/2016/5/9/chartex" xmlns:cx4="http://schemas.microsoft.com/office/drawing/2016/5/10/chartex" xmlns:cx5="http://schemas.microsoft.com/office/drawing/2016/5/11/chartex" xmlns:cx6="http://schemas.microsoft.com/office/drawing/2016/5/12/chartex" xmlns:cx7="http://schemas.microsoft.com/office/drawing/2016/5/13/chartex" xmlns:cx8="http://schemas.microsoft.com/office/drawing/2016/5/14/chartex" xmlns:mc="http://schemas.openxmlformats.org/markup-compatibility/2006" xmlns:aink="http://schemas.microsoft.com/office/drawing/2016/ink" xmlns:am3d="http://schemas.microsoft.com/office/drawing/2017/model3d" xmlns:o="urn:schemas-microsoft-com:office:office" xmlns:r="http://schemas.openxmlformats.org/officeDocument/2006/relationships" xmlns:m="http://schemas.openxmlformats.org/officeDocument/2006/math" xmlns:v="urn:schemas-microsoft-com:vml" xmlns:wp14="http://schemas.microsoft.com/office/word/2010/wordprocessingDrawing" xmlns:wp="http://schemas.openxmlformats.org/drawingml/2006/wordprocessingDrawing" xmlns:w10="urn:schemas-microsoft-com:office:word" xmlns:w="http://schemas.openxmlformats.org/wordprocessingml/2006/main" xmlns:w14="http://schemas.microsoft.com/office/word/2010/wordml" xmlns:w15="http://schemas.microsoft.com/office/word/2012/wordml" xmlns:w16cex="http://schemas.microsoft.com/office/word/2018/wordml/cex" xmlns:w16cid="http://schemas.microsoft.com/office/word/2016/wordml/cid" xmlns:w16="http://schemas.microsoft.com/office/word/2018/wordml" xmlns:w16sdtdh="http://schemas.microsoft.com/office/word/2020/wordml/sdtdatahash" xmlns:w16se="http://schemas.microsoft.com/office/word/2015/wordml/symex" xmlns:wpg="http://schemas.microsoft.com/office/word/2010/wordprocessingGroup" xmlns:wpi="http://schemas.microsoft.com/office/word/2010/wordprocessingInk" xmlns:wne="http://schemas.microsoft.com/office/word/2006/wordml" xmlns:wps="http://schemas.microsoft.com/office/word/2010/wordprocessingShape" mc:Ignorable="w14 w15 w16se w16cid w16 w16cex w16sdtdh wp14">
+<w:endnotes xmlns:wpc="http://schemas.microsoft.com/office/word/2010/wordprocessingCanvas" xmlns:cx="http://schemas.microsoft.com/office/drawing/2014/chartex" xmlns:cx1="http://schemas.microsoft.com/office/drawing/2015/9/8/chartex" xmlns:cx2="http://schemas.microsoft.com/office/drawing/2015/10/21/chartex" xmlns:cx3="http://schemas.microsoft.com/office/drawing/2016/5/9/chartex" xmlns:cx4="http://schemas.microsoft.com/office/drawing/2016/5/10/chartex" xmlns:cx5="http://schemas.microsoft.com/office/drawing/2016/5/11/chartex" xmlns:cx6="http://schemas.microsoft.com/office/drawing/2016/5/12/chartex" xmlns:cx7="http://schemas.microsoft.com/office/drawing/2016/5/13/chartex" xmlns:cx8="http://schemas.microsoft.com/office/drawing/2016/5/14/chartex" xmlns:mc="http://schemas.openxmlformats.org/markup-compatibility/2006" xmlns:aink="http://schemas.microsoft.com/office/drawing/2016/ink" xmlns:am3d="http://schemas.microsoft.com/office/drawing/2017/model3d" xmlns:o="urn:schemas-microsoft-com:office:office" xmlns:oel="http://schemas.microsoft.com/office/2019/extlst" xmlns:r="http://schemas.openxmlformats.org/officeDocument/2006/relationships" xmlns:m="http://schemas.openxmlformats.org/officeDocument/2006/math" xmlns:v="urn:schemas-microsoft-com:vml" xmlns:wp14="http://schemas.microsoft.com/office/word/2010/wordprocessingDrawing" xmlns:wp="http://schemas.openxmlformats.org/drawingml/2006/wordprocessingDrawing" xmlns:w10="urn:schemas-microsoft-com:office:word" xmlns:w="http://schemas.openxmlformats.org/wordprocessingml/2006/main" xmlns:w14="http://schemas.microsoft.com/office/word/2010/wordml" xmlns:w15="http://schemas.microsoft.com/office/word/2012/wordml" xmlns:w16cex="http://schemas.microsoft.com/office/word/2018/wordml/cex" xmlns:w16cid="http://schemas.microsoft.com/office/word/2016/wordml/cid" xmlns:w16="http://schemas.microsoft.com/office/word/2018/wordml" xmlns:w16sdtdh="http://schemas.microsoft.com/office/word/2020/wordml/sdtdatahash" xmlns:w16se="http://schemas.microsoft.com/office/word/2015/wordml/symex" xmlns:wpg="http://schemas.microsoft.com/office/word/2010/wordprocessingGroup" xmlns:wpi="http://schemas.microsoft.com/office/word/2010/wordprocessingInk" xmlns:wne="http://schemas.microsoft.com/office/word/2006/wordml" xmlns:wps="http://schemas.microsoft.com/office/word/2010/wordprocessingShape" mc:Ignorable="w14 w15 w16se w16cid w16 w16cex w16sdtdh wp14">
   <w:endnote w:type="separator" w:id="-1">
     <w:p>
       <w:pPr>
@@ -4849,7 +4836,7 @@
 </file>
 
 <file path=word/footer1.xml><?xml version="1.0" encoding="utf-8"?>
-<w:ftr xmlns:wpc="http://schemas.microsoft.com/office/word/2010/wordprocessingCanvas" xmlns:cx="http://schemas.microsoft.com/office/drawing/2014/chartex" xmlns:cx1="http://schemas.microsoft.com/office/drawing/2015/9/8/chartex" xmlns:cx2="http://schemas.microsoft.com/office/drawing/2015/10/21/chartex" xmlns:cx3="http://schemas.microsoft.com/office/drawing/2016/5/9/chartex" xmlns:cx4="http://schemas.microsoft.com/office/drawing/2016/5/10/chartex" xmlns:cx5="http://schemas.microsoft.com/office/drawing/2016/5/11/chartex" xmlns:cx6="http://schemas.microsoft.com/office/drawing/2016/5/12/chartex" xmlns:cx7="http://schemas.microsoft.com/office/drawing/2016/5/13/chartex" xmlns:cx8="http://schemas.microsoft.com/office/drawing/2016/5/14/chartex" xmlns:mc="http://schemas.openxmlformats.org/markup-compatibility/2006" xmlns:aink="http://schemas.microsoft.com/office/drawing/2016/ink" xmlns:am3d="http://schemas.microsoft.com/office/drawing/2017/model3d" xmlns:o="urn:schemas-microsoft-com:office:office" xmlns:r="http://schemas.openxmlformats.org/officeDocument/2006/relationships" xmlns:m="http://schemas.openxmlformats.org/officeDocument/2006/math" xmlns:v="urn:schemas-microsoft-com:vml" xmlns:wp14="http://schemas.microsoft.com/office/word/2010/wordprocessingDrawing" xmlns:wp="http://schemas.openxmlformats.org/drawingml/2006/wordprocessingDrawing" xmlns:w10="urn:schemas-microsoft-com:office:word" xmlns:w="http://schemas.openxmlformats.org/wordprocessingml/2006/main" xmlns:w14="http://schemas.microsoft.com/office/word/2010/wordml" xmlns:w15="http://schemas.microsoft.com/office/word/2012/wordml" xmlns:w16cex="http://schemas.microsoft.com/office/word/2018/wordml/cex" xmlns:w16cid="http://schemas.microsoft.com/office/word/2016/wordml/cid" xmlns:w16="http://schemas.microsoft.com/office/word/2018/wordml" xmlns:w16sdtdh="http://schemas.microsoft.com/office/word/2020/wordml/sdtdatahash" xmlns:w16se="http://schemas.microsoft.com/office/word/2015/wordml/symex" xmlns:wpg="http://schemas.microsoft.com/office/word/2010/wordprocessingGroup" xmlns:wpi="http://schemas.microsoft.com/office/word/2010/wordprocessingInk" xmlns:wne="http://schemas.microsoft.com/office/word/2006/wordml" xmlns:wps="http://schemas.microsoft.com/office/word/2010/wordprocessingShape" mc:Ignorable="w14 w15 w16se w16cid w16 w16cex w16sdtdh wp14">
+<w:ftr xmlns:wpc="http://schemas.microsoft.com/office/word/2010/wordprocessingCanvas" xmlns:cx="http://schemas.microsoft.com/office/drawing/2014/chartex" xmlns:cx1="http://schemas.microsoft.com/office/drawing/2015/9/8/chartex" xmlns:cx2="http://schemas.microsoft.com/office/drawing/2015/10/21/chartex" xmlns:cx3="http://schemas.microsoft.com/office/drawing/2016/5/9/chartex" xmlns:cx4="http://schemas.microsoft.com/office/drawing/2016/5/10/chartex" xmlns:cx5="http://schemas.microsoft.com/office/drawing/2016/5/11/chartex" xmlns:cx6="http://schemas.microsoft.com/office/drawing/2016/5/12/chartex" xmlns:cx7="http://schemas.microsoft.com/office/drawing/2016/5/13/chartex" xmlns:cx8="http://schemas.microsoft.com/office/drawing/2016/5/14/chartex" xmlns:mc="http://schemas.openxmlformats.org/markup-compatibility/2006" xmlns:aink="http://schemas.microsoft.com/office/drawing/2016/ink" xmlns:am3d="http://schemas.microsoft.com/office/drawing/2017/model3d" xmlns:o="urn:schemas-microsoft-com:office:office" xmlns:oel="http://schemas.microsoft.com/office/2019/extlst" xmlns:r="http://schemas.openxmlformats.org/officeDocument/2006/relationships" xmlns:m="http://schemas.openxmlformats.org/officeDocument/2006/math" xmlns:v="urn:schemas-microsoft-com:vml" xmlns:wp14="http://schemas.microsoft.com/office/word/2010/wordprocessingDrawing" xmlns:wp="http://schemas.openxmlformats.org/drawingml/2006/wordprocessingDrawing" xmlns:w10="urn:schemas-microsoft-com:office:word" xmlns:w="http://schemas.openxmlformats.org/wordprocessingml/2006/main" xmlns:w14="http://schemas.microsoft.com/office/word/2010/wordml" xmlns:w15="http://schemas.microsoft.com/office/word/2012/wordml" xmlns:w16cex="http://schemas.microsoft.com/office/word/2018/wordml/cex" xmlns:w16cid="http://schemas.microsoft.com/office/word/2016/wordml/cid" xmlns:w16="http://schemas.microsoft.com/office/word/2018/wordml" xmlns:w16sdtdh="http://schemas.microsoft.com/office/word/2020/wordml/sdtdatahash" xmlns:w16se="http://schemas.microsoft.com/office/word/2015/wordml/symex" xmlns:wpg="http://schemas.microsoft.com/office/word/2010/wordprocessingGroup" xmlns:wpi="http://schemas.microsoft.com/office/word/2010/wordprocessingInk" xmlns:wne="http://schemas.microsoft.com/office/word/2006/wordml" xmlns:wps="http://schemas.microsoft.com/office/word/2010/wordprocessingShape" mc:Ignorable="w14 w15 w16se w16cid w16 w16cex w16sdtdh wp14">
   <w:p>
     <w:pPr>
       <w:pStyle w:val="Footer"/>
@@ -4867,7 +4854,7 @@
       <w:rPr>
         <w:noProof/>
       </w:rPr>
-      <w:t>Monday, May 31, 2021</w:t>
+      <w:t>Thursday, June 2, 2022</w:t>
     </w:r>
     <w:r>
       <w:fldChar w:fldCharType="end"/>
@@ -4918,7 +4905,7 @@
 </file>
 
 <file path=word/footnotes.xml><?xml version="1.0" encoding="utf-8"?>
-<w:footnotes xmlns:wpc="http://schemas.microsoft.com/office/word/2010/wordprocessingCanvas" xmlns:cx="http://schemas.microsoft.com/office/drawing/2014/chartex" xmlns:cx1="http://schemas.microsoft.com/office/drawing/2015/9/8/chartex" xmlns:cx2="http://schemas.microsoft.com/office/drawing/2015/10/21/chartex" xmlns:cx3="http://schemas.microsoft.com/office/drawing/2016/5/9/chartex" xmlns:cx4="http://schemas.microsoft.com/office/drawing/2016/5/10/chartex" xmlns:cx5="http://schemas.microsoft.com/office/drawing/2016/5/11/chartex" xmlns:cx6="http://schemas.microsoft.com/office/drawing/2016/5/12/chartex" xmlns:cx7="http://schemas.microsoft.com/office/drawing/2016/5/13/chartex" xmlns:cx8="http://schemas.microsoft.com/office/drawing/2016/5/14/chartex" xmlns:mc="http://schemas.openxmlformats.org/markup-compatibility/2006" xmlns:aink="http://schemas.microsoft.com/office/drawing/2016/ink" xmlns:am3d="http://schemas.microsoft.com/office/drawing/2017/model3d" xmlns:o="urn:schemas-microsoft-com:office:office" xmlns:r="http://schemas.openxmlformats.org/officeDocument/2006/relationships" xmlns:m="http://schemas.openxmlformats.org/officeDocument/2006/math" xmlns:v="urn:schemas-microsoft-com:vml" xmlns:wp14="http://schemas.microsoft.com/office/word/2010/wordprocessingDrawing" xmlns:wp="http://schemas.openxmlformats.org/drawingml/2006/wordprocessingDrawing" xmlns:w10="urn:schemas-microsoft-com:office:word" xmlns:w="http://schemas.openxmlformats.org/wordprocessingml/2006/main" xmlns:w14="http://schemas.microsoft.com/office/word/2010/wordml" xmlns:w15="http://schemas.microsoft.com/office/word/2012/wordml" xmlns:w16cex="http://schemas.microsoft.com/office/word/2018/wordml/cex" xmlns:w16cid="http://schemas.microsoft.com/office/word/2016/wordml/cid" xmlns:w16="http://schemas.microsoft.com/office/word/2018/wordml" xmlns:w16sdtdh="http://schemas.microsoft.com/office/word/2020/wordml/sdtdatahash" xmlns:w16se="http://schemas.microsoft.com/office/word/2015/wordml/symex" xmlns:wpg="http://schemas.microsoft.com/office/word/2010/wordprocessingGroup" xmlns:wpi="http://schemas.microsoft.com/office/word/2010/wordprocessingInk" xmlns:wne="http://schemas.microsoft.com/office/word/2006/wordml" xmlns:wps="http://schemas.microsoft.com/office/word/2010/wordprocessingShape" mc:Ignorable="w14 w15 w16se w16cid w16 w16cex w16sdtdh wp14">
+<w:footnotes xmlns:wpc="http://schemas.microsoft.com/office/word/2010/wordprocessingCanvas" xmlns:cx="http://schemas.microsoft.com/office/drawing/2014/chartex" xmlns:cx1="http://schemas.microsoft.com/office/drawing/2015/9/8/chartex" xmlns:cx2="http://schemas.microsoft.com/office/drawing/2015/10/21/chartex" xmlns:cx3="http://schemas.microsoft.com/office/drawing/2016/5/9/chartex" xmlns:cx4="http://schemas.microsoft.com/office/drawing/2016/5/10/chartex" xmlns:cx5="http://schemas.microsoft.com/office/drawing/2016/5/11/chartex" xmlns:cx6="http://schemas.microsoft.com/office/drawing/2016/5/12/chartex" xmlns:cx7="http://schemas.microsoft.com/office/drawing/2016/5/13/chartex" xmlns:cx8="http://schemas.microsoft.com/office/drawing/2016/5/14/chartex" xmlns:mc="http://schemas.openxmlformats.org/markup-compatibility/2006" xmlns:aink="http://schemas.microsoft.com/office/drawing/2016/ink" xmlns:am3d="http://schemas.microsoft.com/office/drawing/2017/model3d" xmlns:o="urn:schemas-microsoft-com:office:office" xmlns:oel="http://schemas.microsoft.com/office/2019/extlst" xmlns:r="http://schemas.openxmlformats.org/officeDocument/2006/relationships" xmlns:m="http://schemas.openxmlformats.org/officeDocument/2006/math" xmlns:v="urn:schemas-microsoft-com:vml" xmlns:wp14="http://schemas.microsoft.com/office/word/2010/wordprocessingDrawing" xmlns:wp="http://schemas.openxmlformats.org/drawingml/2006/wordprocessingDrawing" xmlns:w10="urn:schemas-microsoft-com:office:word" xmlns:w="http://schemas.openxmlformats.org/wordprocessingml/2006/main" xmlns:w14="http://schemas.microsoft.com/office/word/2010/wordml" xmlns:w15="http://schemas.microsoft.com/office/word/2012/wordml" xmlns:w16cex="http://schemas.microsoft.com/office/word/2018/wordml/cex" xmlns:w16cid="http://schemas.microsoft.com/office/word/2016/wordml/cid" xmlns:w16="http://schemas.microsoft.com/office/word/2018/wordml" xmlns:w16sdtdh="http://schemas.microsoft.com/office/word/2020/wordml/sdtdatahash" xmlns:w16se="http://schemas.microsoft.com/office/word/2015/wordml/symex" xmlns:wpg="http://schemas.microsoft.com/office/word/2010/wordprocessingGroup" xmlns:wpi="http://schemas.microsoft.com/office/word/2010/wordprocessingInk" xmlns:wne="http://schemas.microsoft.com/office/word/2006/wordml" xmlns:wps="http://schemas.microsoft.com/office/word/2010/wordprocessingShape" mc:Ignorable="w14 w15 w16se w16cid w16 w16cex w16sdtdh wp14">
   <w:footnote w:type="separator" w:id="-1">
     <w:p>
       <w:pPr>
@@ -4943,7 +4930,7 @@
 </file>
 
 <file path=word/numbering.xml><?xml version="1.0" encoding="utf-8"?>
-<w:numbering xmlns:wpc="http://schemas.microsoft.com/office/word/2010/wordprocessingCanvas" xmlns:cx="http://schemas.microsoft.com/office/drawing/2014/chartex" xmlns:cx1="http://schemas.microsoft.com/office/drawing/2015/9/8/chartex" xmlns:cx2="http://schemas.microsoft.com/office/drawing/2015/10/21/chartex" xmlns:cx3="http://schemas.microsoft.com/office/drawing/2016/5/9/chartex" xmlns:cx4="http://schemas.microsoft.com/office/drawing/2016/5/10/chartex" xmlns:cx5="http://schemas.microsoft.com/office/drawing/2016/5/11/chartex" xmlns:cx6="http://schemas.microsoft.com/office/drawing/2016/5/12/chartex" xmlns:cx7="http://schemas.microsoft.com/office/drawing/2016/5/13/chartex" xmlns:cx8="http://schemas.microsoft.com/office/drawing/2016/5/14/chartex" xmlns:mc="http://schemas.openxmlformats.org/markup-compatibility/2006" xmlns:aink="http://schemas.microsoft.com/office/drawing/2016/ink" xmlns:am3d="http://schemas.microsoft.com/office/drawing/2017/model3d" xmlns:o="urn:schemas-microsoft-com:office:office" xmlns:r="http://schemas.openxmlformats.org/officeDocument/2006/relationships" xmlns:m="http://schemas.openxmlformats.org/officeDocument/2006/math" xmlns:v="urn:schemas-microsoft-com:vml" xmlns:wp14="http://schemas.microsoft.com/office/word/2010/wordprocessingDrawing" xmlns:wp="http://schemas.openxmlformats.org/drawingml/2006/wordprocessingDrawing" xmlns:w10="urn:schemas-microsoft-com:office:word" xmlns:w="http://schemas.openxmlformats.org/wordprocessingml/2006/main" xmlns:w14="http://schemas.microsoft.com/office/word/2010/wordml" xmlns:w15="http://schemas.microsoft.com/office/word/2012/wordml" xmlns:w16cex="http://schemas.microsoft.com/office/word/2018/wordml/cex" xmlns:w16cid="http://schemas.microsoft.com/office/word/2016/wordml/cid" xmlns:w16="http://schemas.microsoft.com/office/word/2018/wordml" xmlns:w16sdtdh="http://schemas.microsoft.com/office/word/2020/wordml/sdtdatahash" xmlns:w16se="http://schemas.microsoft.com/office/word/2015/wordml/symex" xmlns:wpg="http://schemas.microsoft.com/office/word/2010/wordprocessingGroup" xmlns:wpi="http://schemas.microsoft.com/office/word/2010/wordprocessingInk" xmlns:wne="http://schemas.microsoft.com/office/word/2006/wordml" xmlns:wps="http://schemas.microsoft.com/office/word/2010/wordprocessingShape" mc:Ignorable="w14 w15 w16se w16cid w16 w16cex w16sdtdh wp14">
+<w:numbering xmlns:wpc="http://schemas.microsoft.com/office/word/2010/wordprocessingCanvas" xmlns:cx="http://schemas.microsoft.com/office/drawing/2014/chartex" xmlns:cx1="http://schemas.microsoft.com/office/drawing/2015/9/8/chartex" xmlns:cx2="http://schemas.microsoft.com/office/drawing/2015/10/21/chartex" xmlns:cx3="http://schemas.microsoft.com/office/drawing/2016/5/9/chartex" xmlns:cx4="http://schemas.microsoft.com/office/drawing/2016/5/10/chartex" xmlns:cx5="http://schemas.microsoft.com/office/drawing/2016/5/11/chartex" xmlns:cx6="http://schemas.microsoft.com/office/drawing/2016/5/12/chartex" xmlns:cx7="http://schemas.microsoft.com/office/drawing/2016/5/13/chartex" xmlns:cx8="http://schemas.microsoft.com/office/drawing/2016/5/14/chartex" xmlns:mc="http://schemas.openxmlformats.org/markup-compatibility/2006" xmlns:aink="http://schemas.microsoft.com/office/drawing/2016/ink" xmlns:am3d="http://schemas.microsoft.com/office/drawing/2017/model3d" xmlns:o="urn:schemas-microsoft-com:office:office" xmlns:oel="http://schemas.microsoft.com/office/2019/extlst" xmlns:r="http://schemas.openxmlformats.org/officeDocument/2006/relationships" xmlns:m="http://schemas.openxmlformats.org/officeDocument/2006/math" xmlns:v="urn:schemas-microsoft-com:vml" xmlns:wp14="http://schemas.microsoft.com/office/word/2010/wordprocessingDrawing" xmlns:wp="http://schemas.openxmlformats.org/drawingml/2006/wordprocessingDrawing" xmlns:w10="urn:schemas-microsoft-com:office:word" xmlns:w="http://schemas.openxmlformats.org/wordprocessingml/2006/main" xmlns:w14="http://schemas.microsoft.com/office/word/2010/wordml" xmlns:w15="http://schemas.microsoft.com/office/word/2012/wordml" xmlns:w16cex="http://schemas.microsoft.com/office/word/2018/wordml/cex" xmlns:w16cid="http://schemas.microsoft.com/office/word/2016/wordml/cid" xmlns:w16="http://schemas.microsoft.com/office/word/2018/wordml" xmlns:w16sdtdh="http://schemas.microsoft.com/office/word/2020/wordml/sdtdatahash" xmlns:w16se="http://schemas.microsoft.com/office/word/2015/wordml/symex" xmlns:wpg="http://schemas.microsoft.com/office/word/2010/wordprocessingGroup" xmlns:wpi="http://schemas.microsoft.com/office/word/2010/wordprocessingInk" xmlns:wne="http://schemas.microsoft.com/office/word/2006/wordml" xmlns:wps="http://schemas.microsoft.com/office/word/2010/wordprocessingShape" mc:Ignorable="w14 w15 w16se w16cid w16 w16cex w16sdtdh wp14">
   <w:abstractNum w:abstractNumId="0" w15:restartNumberingAfterBreak="0">
     <w:nsid w:val="26D27C7C"/>
     <w:multiLevelType w:val="hybridMultilevel"/>
@@ -6089,43 +6076,43 @@
       </w:pPr>
     </w:lvl>
   </w:abstractNum>
-  <w:num w:numId="1">
+  <w:num w:numId="1" w16cid:durableId="1767263793">
     <w:abstractNumId w:val="12"/>
   </w:num>
-  <w:num w:numId="2">
+  <w:num w:numId="2" w16cid:durableId="1601721368">
     <w:abstractNumId w:val="1"/>
   </w:num>
-  <w:num w:numId="3">
+  <w:num w:numId="3" w16cid:durableId="1264847454">
     <w:abstractNumId w:val="6"/>
   </w:num>
-  <w:num w:numId="4">
+  <w:num w:numId="4" w16cid:durableId="2137679225">
     <w:abstractNumId w:val="3"/>
   </w:num>
-  <w:num w:numId="5">
+  <w:num w:numId="5" w16cid:durableId="2026245898">
     <w:abstractNumId w:val="5"/>
   </w:num>
-  <w:num w:numId="6">
+  <w:num w:numId="6" w16cid:durableId="976493633">
     <w:abstractNumId w:val="2"/>
   </w:num>
-  <w:num w:numId="7">
+  <w:num w:numId="7" w16cid:durableId="668102182">
     <w:abstractNumId w:val="11"/>
   </w:num>
-  <w:num w:numId="8">
+  <w:num w:numId="8" w16cid:durableId="288247148">
     <w:abstractNumId w:val="7"/>
   </w:num>
-  <w:num w:numId="9">
+  <w:num w:numId="9" w16cid:durableId="1573655576">
     <w:abstractNumId w:val="9"/>
   </w:num>
-  <w:num w:numId="10">
+  <w:num w:numId="10" w16cid:durableId="1709137581">
     <w:abstractNumId w:val="0"/>
   </w:num>
-  <w:num w:numId="11">
+  <w:num w:numId="11" w16cid:durableId="1040470978">
     <w:abstractNumId w:val="8"/>
   </w:num>
-  <w:num w:numId="12">
+  <w:num w:numId="12" w16cid:durableId="1592853025">
     <w:abstractNumId w:val="4"/>
   </w:num>
-  <w:num w:numId="13">
+  <w:num w:numId="13" w16cid:durableId="817116705">
     <w:abstractNumId w:val="10"/>
   </w:num>
   <w:numIdMacAtCleanup w:val="13"/>

</xml_diff>